<commit_message>
Fixed input; age is int, avg glucose has range and is float, bmi is float
</commit_message>
<xml_diff>
--- a/ToDo.docx
+++ b/ToDo.docx
@@ -73,7 +73,7 @@
         <w:sdtPr>
           <w:id w:val="1413273797"/>
           <w14:checkbox>
-            <w14:checked w14:val="0"/>
+            <w14:checked w14:val="1"/>
             <w14:checkedState w14:val="2612" w14:font="MS Gothic"/>
             <w14:uncheckedState w14:val="2610" w14:font="MS Gothic"/>
           </w14:checkbox>
@@ -84,7 +84,7 @@
             <w:rPr>
               <w:rFonts w:ascii="MS Gothic" w:eastAsia="MS Gothic" w:hAnsi="MS Gothic" w:hint="eastAsia"/>
             </w:rPr>
-            <w:t>☐</w:t>
+            <w:t>☒</w:t>
           </w:r>
         </w:sdtContent>
       </w:sdt>

</xml_diff>

<commit_message>
Changes: * Cleaned up code, removed uneccessary files using PyQt5 since that is not being used in the web app and is archived on GitHub as a seperate branch * Delete account requires Password * Added Favicon * Updated Titles of each page and added "Stroke Prediction" to each title If I have time what I will work on next: + Making it more obvious you change profile picture in settings + Fix white space issue in Dashboard + Center elements in Navbar
</commit_message>
<xml_diff>
--- a/ToDo.docx
+++ b/ToDo.docx
@@ -124,7 +124,7 @@
         <w:sdtPr>
           <w:id w:val="1524207776"/>
           <w14:checkbox>
-            <w14:checked w14:val="0"/>
+            <w14:checked w14:val="1"/>
             <w14:checkedState w14:val="2612" w14:font="MS Gothic"/>
             <w14:uncheckedState w14:val="2610" w14:font="MS Gothic"/>
           </w14:checkbox>
@@ -135,7 +135,7 @@
             <w:rPr>
               <w:rFonts w:ascii="MS Gothic" w:eastAsia="MS Gothic" w:hAnsi="MS Gothic" w:hint="eastAsia"/>
             </w:rPr>
-            <w:t>☐</w:t>
+            <w:t>☒</w:t>
           </w:r>
         </w:sdtContent>
       </w:sdt>
@@ -148,7 +148,7 @@
         <w:sdtPr>
           <w:id w:val="1822843809"/>
           <w14:checkbox>
-            <w14:checked w14:val="0"/>
+            <w14:checked w14:val="1"/>
             <w14:checkedState w14:val="2612" w14:font="MS Gothic"/>
             <w14:uncheckedState w14:val="2610" w14:font="MS Gothic"/>
           </w14:checkbox>
@@ -159,7 +159,7 @@
             <w:rPr>
               <w:rFonts w:ascii="MS Gothic" w:eastAsia="MS Gothic" w:hAnsi="MS Gothic" w:hint="eastAsia"/>
             </w:rPr>
-            <w:t>☐</w:t>
+            <w:t>☒</w:t>
           </w:r>
         </w:sdtContent>
       </w:sdt>
@@ -172,7 +172,7 @@
         <w:sdtPr>
           <w:id w:val="1361858848"/>
           <w14:checkbox>
-            <w14:checked w14:val="0"/>
+            <w14:checked w14:val="1"/>
             <w14:checkedState w14:val="2612" w14:font="MS Gothic"/>
             <w14:uncheckedState w14:val="2610" w14:font="MS Gothic"/>
           </w14:checkbox>
@@ -183,7 +183,7 @@
             <w:rPr>
               <w:rFonts w:ascii="MS Gothic" w:eastAsia="MS Gothic" w:hAnsi="MS Gothic" w:hint="eastAsia"/>
             </w:rPr>
-            <w:t>☐</w:t>
+            <w:t>☒</w:t>
           </w:r>
         </w:sdtContent>
       </w:sdt>
@@ -211,7 +211,7 @@
         <w:sdtPr>
           <w:id w:val="642702992"/>
           <w14:checkbox>
-            <w14:checked w14:val="0"/>
+            <w14:checked w14:val="1"/>
             <w14:checkedState w14:val="2612" w14:font="MS Gothic"/>
             <w14:uncheckedState w14:val="2610" w14:font="MS Gothic"/>
           </w14:checkbox>
@@ -222,7 +222,7 @@
             <w:rPr>
               <w:rFonts w:ascii="MS Gothic" w:eastAsia="MS Gothic" w:hAnsi="MS Gothic" w:hint="eastAsia"/>
             </w:rPr>
-            <w:t>☐</w:t>
+            <w:t>☒</w:t>
           </w:r>
         </w:sdtContent>
       </w:sdt>

</xml_diff>